<commit_message>
SystemDesign: Intro part 1 added
</commit_message>
<xml_diff>
--- a/Intro_to_Systems_design.docx
+++ b/Intro_to_Systems_design.docx
@@ -152,7 +152,6 @@
           <w:lang w:val="en-US"/>
         </w:rPr>
         <w:tab/>
-        <w:t/>
       </w:r>
       <w:r>
         <w:rPr>
@@ -160,7 +159,6 @@
           <w:lang w:val="en-US"/>
         </w:rPr>
         <w:tab/>
-        <w:t/>
       </w:r>
       <w:r>
         <w:rPr>
@@ -168,7 +166,6 @@
           <w:lang w:val="en-US"/>
         </w:rPr>
         <w:tab/>
-        <w:t/>
       </w:r>
       <w:r>
         <w:rPr>
@@ -176,7 +173,6 @@
           <w:lang w:val="en-US"/>
         </w:rPr>
         <w:tab/>
-        <w:t/>
       </w:r>
       <w:r>
         <w:rPr>
@@ -184,7 +180,6 @@
           <w:lang w:val="en-US"/>
         </w:rPr>
         <w:tab/>
-        <w:t/>
       </w:r>
       <w:r>
         <w:rPr>
@@ -501,7 +496,7 @@
           </mc:Choice>
           <mc:Fallback>
             <w:pict>
-              <v:rect id="_x0000_s1026" o:spid="_x0000_s1026" o:spt="1" style="position:absolute;left:0pt;margin-left:81.25pt;margin-top:4.9pt;height:31.5pt;width:84.9pt;z-index:251660288;v-text-anchor:middle;mso-width-relative:page;mso-height-relative:page;" fillcolor="#5B9BD5 [3204]" filled="t" stroked="t" coordsize="21600,21600" o:gfxdata="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">
+              <v:rect id="_x0000_s1026" o:spid="_x0000_s1026" o:spt="1" style="position:absolute;left:0pt;margin-left:81.25pt;margin-top:4.9pt;height:31.5pt;width:84.9pt;z-index:251660288;v-text-anchor:middle;mso-width-relative:page;mso-height-relative:page;" fillcolor="#5B9BD5 [3204]" filled="t" stroked="t" coordsize="21600,21600" o:gfxdata="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">
                 <v:fill on="t" focussize="0,0"/>
                 <v:stroke weight="1pt" color="#2E75B6 [2404]" miterlimit="8" joinstyle="miter"/>
                 <v:imagedata o:title=""/>
@@ -784,7 +779,7 @@
           </mc:Choice>
           <mc:Fallback>
             <w:pict>
-              <v:shape id="_x0000_s1026" o:spid="_x0000_s1026" o:spt="32" type="#_x0000_t32" style="position:absolute;left:0pt;margin-left:166.15pt;margin-top:8.4pt;height:0pt;width:38.1pt;z-index:251663360;mso-width-relative:page;mso-height-relative:page;" filled="f" stroked="t" coordsize="21600,21600" o:gfxdata="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">
+              <v:shape id="_x0000_s1026" o:spid="_x0000_s1026" o:spt="32" type="#_x0000_t32" style="position:absolute;left:0pt;margin-left:166.15pt;margin-top:8.4pt;height:0pt;width:38.1pt;z-index:251663360;mso-width-relative:page;mso-height-relative:page;" filled="f" stroked="t" coordsize="21600,21600" o:gfxdata="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">
                 <v:fill on="f" focussize="0,0"/>
                 <v:stroke weight="1pt" color="#5B9BD5 [3204]" miterlimit="8" joinstyle="miter" endarrow="open"/>
                 <v:imagedata o:title=""/>
@@ -1238,7 +1233,7 @@
           </mc:Choice>
           <mc:Fallback>
             <w:pict>
-              <v:shape id="_x0000_s1026" o:spid="_x0000_s1026" o:spt="32" type="#_x0000_t32" style="position:absolute;left:0pt;margin-left:364.6pt;margin-top:-12.45pt;height:20.7pt;width:0.9pt;z-index:251667456;mso-width-relative:page;mso-height-relative:page;" filled="f" stroked="t" coordsize="21600,21600" o:gfxdata="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">
+              <v:shape id="_x0000_s1026" o:spid="_x0000_s1026" o:spt="32" type="#_x0000_t32" style="position:absolute;left:0pt;margin-left:364.6pt;margin-top:-12.45pt;height:20.7pt;width:0.9pt;z-index:251667456;mso-width-relative:page;mso-height-relative:page;" filled="f" stroked="t" coordsize="21600,21600" o:gfxdata="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">
                 <v:fill on="f" focussize="0,0"/>
                 <v:stroke weight="1pt" color="#5B9BD5 [3204]" miterlimit="8" joinstyle="miter" endarrow="open"/>
                 <v:imagedata o:title=""/>
@@ -1449,7 +1444,7 @@
           </mc:Choice>
           <mc:Fallback>
             <w:pict>
-              <v:shape id="_x0000_s1026" o:spid="_x0000_s1026" o:spt="32" type="#_x0000_t32" style="position:absolute;left:0pt;margin-left:289.15pt;margin-top:-16pt;height:0pt;width:33pt;z-index:251665408;mso-width-relative:page;mso-height-relative:page;" filled="f" stroked="t" coordsize="21600,21600" o:gfxdata="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">
+              <v:shape id="_x0000_s1026" o:spid="_x0000_s1026" o:spt="32" type="#_x0000_t32" style="position:absolute;left:0pt;margin-left:289.15pt;margin-top:-16pt;height:0pt;width:33pt;z-index:251665408;mso-width-relative:page;mso-height-relative:page;" filled="f" stroked="t" coordsize="21600,21600" o:gfxdata="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">
                 <v:fill on="f" focussize="0,0"/>
                 <v:stroke weight="1pt" color="#5B9BD5 [3204]" miterlimit="8" joinstyle="miter" endarrow="open"/>
                 <v:imagedata o:title=""/>
@@ -1685,6 +1680,74 @@
           <w:lang w:val="en-US"/>
         </w:rPr>
       </w:pPr>
+      <w:r>
+        <w:rPr>
+          <w:rFonts w:hint="default"/>
+          <w:lang w:val="en-US"/>
+        </w:rPr>
+        <w:t>What’s cache?</w:t>
+      </w:r>
+    </w:p>
+    <w:p>
+      <w:pPr>
+        <w:rPr>
+          <w:rFonts w:hint="default"/>
+          <w:lang w:val="en-US"/>
+        </w:rPr>
+      </w:pPr>
+      <w:r>
+        <w:rPr>
+          <w:rFonts w:hint="default"/>
+          <w:lang w:val="en-US"/>
+        </w:rPr>
+        <w:t>Lets consider Amazon, we have users logging in to see their order history</w:t>
+      </w:r>
+    </w:p>
+    <w:p>
+      <w:pPr>
+        <w:rPr>
+          <w:rFonts w:hint="default"/>
+          <w:lang w:val="en-US"/>
+        </w:rPr>
+      </w:pPr>
+      <w:r>
+        <w:rPr>
+          <w:rFonts w:hint="default"/>
+          <w:lang w:val="en-US"/>
+        </w:rPr>
+        <w:t>I see my order history again and again</w:t>
+      </w:r>
+    </w:p>
+    <w:p>
+      <w:pPr>
+        <w:rPr>
+          <w:rFonts w:hint="default"/>
+          <w:lang w:val="en-US"/>
+        </w:rPr>
+      </w:pPr>
+      <w:r>
+        <w:rPr>
+          <w:rFonts w:hint="default"/>
+          <w:lang w:val="en-US"/>
+        </w:rPr>
+        <w:t xml:space="preserve">My application can process the request, it goes through API, then ApplicationCode on the server, then it needs to call the Database to see my order. This a heavy and costly operation to call DB each time. So we add a layer to cut down this heavy operation and to improve response time. There is an additional request to call our database. To cut Database requests, we extend this database information and pass it to Cache. Cache is temporary storage of information. It will store our information temporarily so that Database will no longer have to process similar/repetitive requests. Say if we get the same request again from User, instead of calling the database, we get the information from the temporary store (Cache) and return to User. We cannot have all the data in the cache. Advantages of cache are we get data faster, it is more efficient but the issue is outdation in cache. Say if user is trying to get the Order History, Cache could have outdated information. So whenever we have new information, yes it will go update the database, with that we got to update cache also. </w:t>
+      </w:r>
+    </w:p>
+    <w:p>
+      <w:pPr>
+        <w:rPr>
+          <w:rFonts w:hint="default"/>
+          <w:lang w:val="en-US"/>
+        </w:rPr>
+      </w:pPr>
+    </w:p>
+    <w:p>
+      <w:pPr>
+        <w:rPr>
+          <w:rFonts w:hint="default"/>
+          <w:lang w:val="en-US"/>
+        </w:rPr>
+      </w:pPr>
     </w:p>
     <w:p>
       <w:pPr>
@@ -1790,6 +1853,12 @@
           <w:lang w:val="en-US"/>
         </w:rPr>
         <w:tab/>
+      </w:r>
+      <w:r>
+        <w:rPr>
+          <w:rFonts w:hint="default"/>
+          <w:lang w:val="en-US"/>
+        </w:rPr>
         <w:t>&lt;id&gt; 1 &lt;/id&gt;</w:t>
       </w:r>
     </w:p>
@@ -1806,6 +1875,12 @@
           <w:lang w:val="en-US"/>
         </w:rPr>
         <w:tab/>
+      </w:r>
+      <w:r>
+        <w:rPr>
+          <w:rFonts w:hint="default"/>
+          <w:lang w:val="en-US"/>
+        </w:rPr>
         <w:t>&lt;name&gt; ABC &lt;/name&gt;</w:t>
       </w:r>
     </w:p>
@@ -1959,6 +2034,12 @@
           <w:lang w:val="en-US"/>
         </w:rPr>
         <w:tab/>
+      </w:r>
+      <w:r>
+        <w:rPr>
+          <w:rFonts w:hint="default"/>
+          <w:lang w:val="en-US"/>
+        </w:rPr>
         <w:t>“id”: 1,</w:t>
       </w:r>
     </w:p>
@@ -1975,6 +2056,12 @@
           <w:lang w:val="en-US"/>
         </w:rPr>
         <w:tab/>
+      </w:r>
+      <w:r>
+        <w:rPr>
+          <w:rFonts w:hint="default"/>
+          <w:lang w:val="en-US"/>
+        </w:rPr>
         <w:t>“name”: “ABC”</w:t>
       </w:r>
     </w:p>
@@ -2142,6 +2229,12 @@
           <w:lang w:val="en-US"/>
         </w:rPr>
         <w:tab/>
+      </w:r>
+      <w:r>
+        <w:rPr>
+          <w:rFonts w:hint="default"/>
+          <w:lang w:val="en-US"/>
+        </w:rPr>
         <w:t xml:space="preserve">{“id”: 1, “name”: “ABC”}, </w:t>
       </w:r>
     </w:p>
@@ -2166,6 +2259,12 @@
           <w:lang w:val="en-US"/>
         </w:rPr>
         <w:tab/>
+      </w:r>
+      <w:r>
+        <w:rPr>
+          <w:rFonts w:hint="default"/>
+          <w:lang w:val="en-US"/>
+        </w:rPr>
         <w:t>]</w:t>
       </w:r>
     </w:p>
@@ -2243,6 +2342,12 @@
           <w:lang w:val="en-US"/>
         </w:rPr>
         <w:tab/>
+      </w:r>
+      <w:r>
+        <w:rPr>
+          <w:rFonts w:hint="default"/>
+          <w:lang w:val="en-US"/>
+        </w:rPr>
         <w:t>1, ABC</w:t>
       </w:r>
     </w:p>
@@ -2259,6 +2364,12 @@
           <w:lang w:val="en-US"/>
         </w:rPr>
         <w:tab/>
+      </w:r>
+      <w:r>
+        <w:rPr>
+          <w:rFonts w:hint="default"/>
+          <w:lang w:val="en-US"/>
+        </w:rPr>
         <w:t xml:space="preserve">2, XYZ </w:t>
       </w:r>
     </w:p>
@@ -2297,47 +2408,228 @@
           <w:rFonts w:hint="default"/>
           <w:lang w:val="en-US"/>
         </w:rPr>
-        <w:t>Toon removes redundant information</w:t>
-      </w:r>
-    </w:p>
-    <w:p>
-      <w:pPr>
-        <w:rPr>
-          <w:rFonts w:hint="default"/>
-          <w:lang w:val="en-US"/>
-        </w:rPr>
-      </w:pPr>
-    </w:p>
-    <w:p>
-      <w:pPr>
-        <w:rPr>
-          <w:rFonts w:hint="default"/>
-          <w:lang w:val="en-US"/>
-        </w:rPr>
-      </w:pPr>
-      <w:r>
-        <w:rPr>
-          <w:rFonts w:hint="default"/>
-          <w:lang w:val="en-US"/>
-        </w:rPr>
-        <w:t>28:40</w:t>
-      </w:r>
-    </w:p>
-    <w:p>
-      <w:pPr>
-        <w:rPr>
-          <w:rFonts w:hint="default"/>
-          <w:lang w:val="en-US"/>
-        </w:rPr>
-      </w:pPr>
-    </w:p>
-    <w:p>
-      <w:pPr>
-        <w:rPr>
-          <w:rFonts w:hint="default"/>
-          <w:lang w:val="en-US"/>
-        </w:rPr>
-      </w:pPr>
+        <w:t>Toon removes redundant key information</w:t>
+      </w:r>
+    </w:p>
+    <w:p>
+      <w:pPr>
+        <w:rPr>
+          <w:rFonts w:hint="default"/>
+          <w:lang w:val="en-US"/>
+        </w:rPr>
+      </w:pPr>
+    </w:p>
+    <w:p>
+      <w:pPr>
+        <w:rPr>
+          <w:rFonts w:hint="default"/>
+          <w:lang w:val="en-US"/>
+        </w:rPr>
+      </w:pPr>
+      <w:r>
+        <w:rPr>
+          <w:rFonts w:hint="default"/>
+          <w:lang w:val="en-US"/>
+        </w:rPr>
+        <w:t xml:space="preserve">Save tokens, data which we are processing is easily readable. </w:t>
+      </w:r>
+    </w:p>
+    <w:p>
+      <w:pPr>
+        <w:rPr>
+          <w:rFonts w:hint="default"/>
+          <w:lang w:val="en-US"/>
+        </w:rPr>
+      </w:pPr>
+    </w:p>
+    <w:p>
+      <w:pPr>
+        <w:rPr>
+          <w:rFonts w:hint="default"/>
+          <w:lang w:val="en-US"/>
+        </w:rPr>
+      </w:pPr>
+      <w:r>
+        <w:rPr>
+          <w:rFonts w:hint="default"/>
+          <w:lang w:val="en-US"/>
+        </w:rPr>
+        <w:t>When we add logs, we sometimes have to process the entire object.  that’s why we need the format of the object to be easily readable.</w:t>
+      </w:r>
+    </w:p>
+    <w:p>
+      <w:pPr>
+        <w:rPr>
+          <w:rFonts w:hint="default"/>
+          <w:lang w:val="en-US"/>
+        </w:rPr>
+      </w:pPr>
+      <w:r>
+        <w:rPr>
+          <w:rFonts w:hint="default"/>
+          <w:lang w:val="en-US"/>
+        </w:rPr>
+        <w:t>APIs are the endpoints through which you send your requests to web server then it provides a response code and responses</w:t>
+      </w:r>
+    </w:p>
+    <w:p>
+      <w:pPr>
+        <w:rPr>
+          <w:rFonts w:hint="default"/>
+          <w:lang w:val="en-US"/>
+        </w:rPr>
+      </w:pPr>
+      <w:r>
+        <w:rPr>
+          <w:rFonts w:hint="default"/>
+          <w:lang w:val="en-US"/>
+        </w:rPr>
+        <w:t>Response code:</w:t>
+      </w:r>
+    </w:p>
+    <w:p>
+      <w:pPr>
+        <w:rPr>
+          <w:rFonts w:hint="default"/>
+          <w:lang w:val="en-US"/>
+        </w:rPr>
+      </w:pPr>
+      <w:r>
+        <w:rPr>
+          <w:rFonts w:hint="default"/>
+          <w:lang w:val="en-US"/>
+        </w:rPr>
+        <w:t>404 --&gt; User is trying to access some page, which is not present in our system</w:t>
+      </w:r>
+    </w:p>
+    <w:p>
+      <w:pPr>
+        <w:rPr>
+          <w:rFonts w:hint="default"/>
+          <w:lang w:val="en-US"/>
+        </w:rPr>
+      </w:pPr>
+      <w:r>
+        <w:rPr>
+          <w:rFonts w:hint="default"/>
+          <w:lang w:val="en-US"/>
+        </w:rPr>
+        <w:t>201 --&gt; Associated with creating of an object. Whenever an object is successfully created, we respond with a 201</w:t>
+      </w:r>
+    </w:p>
+    <w:p>
+      <w:pPr>
+        <w:rPr>
+          <w:rFonts w:hint="default"/>
+          <w:lang w:val="en-US"/>
+        </w:rPr>
+      </w:pPr>
+      <w:r>
+        <w:rPr>
+          <w:rFonts w:hint="default"/>
+          <w:lang w:val="en-US"/>
+        </w:rPr>
+        <w:t>200 --&gt; Status Ok response, when the systems are working fine</w:t>
+      </w:r>
+    </w:p>
+    <w:p>
+      <w:pPr>
+        <w:rPr>
+          <w:rFonts w:hint="default"/>
+          <w:lang w:val="en-US"/>
+        </w:rPr>
+      </w:pPr>
+      <w:r>
+        <w:rPr>
+          <w:rFonts w:hint="default"/>
+          <w:lang w:val="en-US"/>
+        </w:rPr>
+        <w:t>500 --&gt; returned when we have some or other issue in our Backend code, respresents a Backend issue</w:t>
+      </w:r>
+    </w:p>
+    <w:p>
+      <w:pPr>
+        <w:rPr>
+          <w:rFonts w:hint="default"/>
+          <w:lang w:val="en-US"/>
+        </w:rPr>
+      </w:pPr>
+    </w:p>
+    <w:p>
+      <w:pPr>
+        <w:rPr>
+          <w:rFonts w:hint="default"/>
+          <w:lang w:val="en-US"/>
+        </w:rPr>
+      </w:pPr>
+      <w:r>
+        <w:rPr>
+          <w:rFonts w:hint="default"/>
+          <w:lang w:val="en-US"/>
+        </w:rPr>
+        <w:t xml:space="preserve">Postman is an application, through which we could send requests to APIs. We can test the Backend application using Postman. If there are issues, they could get to know earlier. </w:t>
+      </w:r>
+    </w:p>
+    <w:p>
+      <w:pPr>
+        <w:rPr>
+          <w:rFonts w:hint="default"/>
+          <w:lang w:val="en-US"/>
+        </w:rPr>
+      </w:pPr>
+    </w:p>
+    <w:p>
+      <w:pPr>
+        <w:rPr>
+          <w:rFonts w:hint="default"/>
+          <w:lang w:val="en-US"/>
+        </w:rPr>
+      </w:pPr>
+      <w:r>
+        <w:rPr>
+          <w:rFonts w:hint="default"/>
+          <w:lang w:val="en-US"/>
+        </w:rPr>
+        <w:t>What could go wrong to disrupt the system?</w:t>
+      </w:r>
+    </w:p>
+    <w:p>
+      <w:pPr>
+        <w:rPr>
+          <w:rFonts w:hint="default"/>
+          <w:lang w:val="en-US"/>
+        </w:rPr>
+      </w:pPr>
+      <w:r>
+        <w:rPr>
+          <w:rFonts w:hint="default"/>
+          <w:lang w:val="en-US"/>
+        </w:rPr>
+        <w:t>We have a single point of failure. Do we have any perfect system in the world? No, system in this entire world is perfect. Every system design will have their downfall.</w:t>
+      </w:r>
+    </w:p>
+    <w:p>
+      <w:pPr>
+        <w:rPr>
+          <w:rFonts w:hint="default"/>
+          <w:lang w:val="en-US"/>
+        </w:rPr>
+      </w:pPr>
+    </w:p>
+    <w:p>
+      <w:pPr>
+        <w:rPr>
+          <w:rFonts w:hint="default"/>
+          <w:lang w:val="en-US"/>
+        </w:rPr>
+      </w:pPr>
+      <w:r>
+        <w:rPr>
+          <w:rFonts w:hint="default"/>
+          <w:lang w:val="en-US"/>
+        </w:rPr>
+        <w:t>46:00</w:t>
+      </w:r>
       <w:bookmarkStart w:id="0" w:name="_GoBack"/>
       <w:bookmarkEnd w:id="0"/>
     </w:p>
@@ -2428,6 +2720,117 @@
           <w:lang w:val="en-US"/>
         </w:rPr>
       </w:pPr>
+      <w:r>
+        <w:rPr>
+          <w:rFonts w:hint="default"/>
+          <w:lang w:val="en-US"/>
+        </w:rPr>
+        <w:t xml:space="preserve"> </w:t>
+      </w:r>
+    </w:p>
+    <w:p>
+      <w:pPr>
+        <w:rPr>
+          <w:rFonts w:hint="default"/>
+          <w:lang w:val="en-US"/>
+        </w:rPr>
+      </w:pPr>
+    </w:p>
+    <w:p>
+      <w:pPr>
+        <w:rPr>
+          <w:rFonts w:hint="default"/>
+          <w:lang w:val="en-US"/>
+        </w:rPr>
+      </w:pPr>
+    </w:p>
+    <w:p>
+      <w:pPr>
+        <w:rPr>
+          <w:rFonts w:hint="default"/>
+          <w:lang w:val="en-US"/>
+        </w:rPr>
+      </w:pPr>
+    </w:p>
+    <w:p>
+      <w:pPr>
+        <w:rPr>
+          <w:rFonts w:hint="default"/>
+          <w:lang w:val="en-US"/>
+        </w:rPr>
+      </w:pPr>
+    </w:p>
+    <w:p>
+      <w:pPr>
+        <w:rPr>
+          <w:rFonts w:hint="default"/>
+          <w:lang w:val="en-US"/>
+        </w:rPr>
+      </w:pPr>
+    </w:p>
+    <w:p>
+      <w:pPr>
+        <w:rPr>
+          <w:rFonts w:hint="default"/>
+          <w:lang w:val="en-US"/>
+        </w:rPr>
+      </w:pPr>
+    </w:p>
+    <w:p>
+      <w:pPr>
+        <w:rPr>
+          <w:rFonts w:hint="default"/>
+          <w:lang w:val="en-US"/>
+        </w:rPr>
+      </w:pPr>
+    </w:p>
+    <w:p>
+      <w:pPr>
+        <w:rPr>
+          <w:rFonts w:hint="default"/>
+          <w:lang w:val="en-US"/>
+        </w:rPr>
+      </w:pPr>
+    </w:p>
+    <w:p>
+      <w:pPr>
+        <w:rPr>
+          <w:rFonts w:hint="default"/>
+          <w:lang w:val="en-US"/>
+        </w:rPr>
+      </w:pPr>
+    </w:p>
+    <w:p>
+      <w:pPr>
+        <w:rPr>
+          <w:rFonts w:hint="default"/>
+          <w:lang w:val="en-US"/>
+        </w:rPr>
+      </w:pPr>
+    </w:p>
+    <w:p>
+      <w:pPr>
+        <w:rPr>
+          <w:rFonts w:hint="default"/>
+          <w:lang w:val="en-US"/>
+        </w:rPr>
+      </w:pPr>
+    </w:p>
+    <w:p>
+      <w:pPr>
+        <w:rPr>
+          <w:rFonts w:hint="default"/>
+          <w:lang w:val="en-US"/>
+        </w:rPr>
+      </w:pPr>
+    </w:p>
+    <w:p>
+      <w:pPr>
+        <w:rPr>
+          <w:rFonts w:hint="default"/>
+          <w:lang w:val="en-US"/>
+        </w:rPr>
+      </w:pPr>
     </w:p>
     <w:p>
       <w:pPr>
@@ -2490,7 +2893,6 @@
           <w:lang w:val="en-US"/>
         </w:rPr>
         <w:tab/>
-        <w:t/>
       </w:r>
       <w:r>
         <w:rPr>
@@ -2498,7 +2900,6 @@
           <w:lang w:val="en-US"/>
         </w:rPr>
         <w:tab/>
-        <w:t/>
       </w:r>
       <w:r>
         <w:rPr>

</xml_diff>